<commit_message>
Get image upload working. Get report generation endpoint working.
</commit_message>
<xml_diff>
--- a/photoExhibitionTemplate2.docx
+++ b/photoExhibitionTemplate2.docx
@@ -313,7 +313,7 @@
                 <w:sz w:val="22"/>
                 <w:szCs w:val="22"/>
               </w:rPr>
-              <w:t>.images</w:t>
+              <w:t>.image</w:t>
             </w:r>
             <w:r>
               <w:rPr>
@@ -351,7 +351,7 @@
                 <w:sz w:val="22"/>
                 <w:szCs w:val="22"/>
               </w:rPr>
-              <w:t>{{ item.captions }}</w:t>
+              <w:t>{{ item.caption }}</w:t>
             </w:r>
           </w:p>
         </w:tc>
@@ -550,7 +550,7 @@
           <v:path o:extrusionok="f" gradientshapeok="t" o:connecttype="rect"/>
           <o:lock v:ext="edit" aspectratio="t"/>
         </v:shapetype>
-        <v:shape id="_x0000_s1038" type="#_x0000_t75" style="position:absolute;margin-left:305pt;margin-top:4.7pt;width:164.65pt;height:36pt;z-index:-1">
+        <v:shape id="_x0000_s1030" type="#_x0000_t75" alt="" style="position:absolute;margin-left:305pt;margin-top:4.7pt;width:164.65pt;height:36pt;z-index:-1;mso-wrap-edited:f;mso-width-percent:0;mso-height-percent:0;mso-width-percent:0;mso-height-percent:0">
           <v:imagedata r:id="rId1" o:title=""/>
         </v:shape>
       </w:pict>
@@ -813,7 +813,7 @@
           <v:path o:extrusionok="f" gradientshapeok="t" o:connecttype="rect"/>
           <o:lock v:ext="edit" aspectratio="t"/>
         </v:shapetype>
-        <v:shape id="_x0000_s1037" type="#_x0000_t75" style="position:absolute;margin-left:305.2pt;margin-top:4.8pt;width:164.65pt;height:36pt;z-index:-2">
+        <v:shape id="_x0000_s1029" type="#_x0000_t75" alt="" style="position:absolute;margin-left:305.2pt;margin-top:4.8pt;width:164.65pt;height:36pt;z-index:-2;mso-wrap-edited:f;mso-width-percent:0;mso-height-percent:0;mso-width-percent:0;mso-height-percent:0">
           <v:imagedata r:id="rId1" o:title=""/>
         </v:shape>
       </w:pict>
@@ -823,7 +823,7 @@
         <w:noProof/>
       </w:rPr>
       <w:pict w14:anchorId="10177609">
-        <v:shape id="Picture 12" o:spid="_x0000_s1032" type="#_x0000_t75" style="position:absolute;margin-left:376.7pt;margin-top:726.45pt;width:164.8pt;height:36pt;z-index:-6;visibility:visible">
+        <v:shape id="Picture 12" o:spid="_x0000_s1028" type="#_x0000_t75" alt="" style="position:absolute;margin-left:376.7pt;margin-top:726.45pt;width:164.8pt;height:36pt;z-index:-6;visibility:visible;mso-wrap-edited:f;mso-width-percent:0;mso-height-percent:0;mso-width-percent:0;mso-height-percent:0">
           <v:imagedata r:id="rId2" o:title=""/>
         </v:shape>
       </w:pict>
@@ -943,7 +943,7 @@
         <w:noProof/>
       </w:rPr>
       <w:pict w14:anchorId="6F17FF6C">
-        <v:shape id="_x0000_s1035" type="#_x0000_t75" style="position:absolute;margin-left:376.7pt;margin-top:726.45pt;width:164.8pt;height:36pt;z-index:-3;visibility:visible;mso-position-horizontal-relative:text;mso-position-vertical-relative:text">
+        <v:shape id="_x0000_s1027" type="#_x0000_t75" alt="" style="position:absolute;margin-left:376.7pt;margin-top:726.45pt;width:164.8pt;height:36pt;z-index:-3;visibility:visible;mso-wrap-edited:f;mso-width-percent:0;mso-height-percent:0;mso-position-horizontal-relative:text;mso-position-vertical-relative:text;mso-width-percent:0;mso-height-percent:0">
           <v:imagedata r:id="rId2" o:title=""/>
         </v:shape>
       </w:pict>
@@ -953,7 +953,7 @@
         <w:noProof/>
       </w:rPr>
       <w:pict w14:anchorId="06AECF5E">
-        <v:shape id="_x0000_s1033" type="#_x0000_t75" style="position:absolute;margin-left:376.7pt;margin-top:726.45pt;width:164.8pt;height:36pt;z-index:-5;visibility:visible;mso-position-horizontal-relative:text;mso-position-vertical-relative:text">
+        <v:shape id="_x0000_s1026" type="#_x0000_t75" alt="" style="position:absolute;margin-left:376.7pt;margin-top:726.45pt;width:164.8pt;height:36pt;z-index:-5;visibility:visible;mso-wrap-edited:f;mso-width-percent:0;mso-height-percent:0;mso-position-horizontal-relative:text;mso-position-vertical-relative:text;mso-width-percent:0;mso-height-percent:0">
           <v:imagedata r:id="rId2" o:title=""/>
         </v:shape>
       </w:pict>
@@ -963,7 +963,7 @@
         <w:noProof/>
       </w:rPr>
       <w:pict w14:anchorId="7B5609CF">
-        <v:shape id="_x0000_s1034" type="#_x0000_t75" style="position:absolute;margin-left:376.7pt;margin-top:726.45pt;width:164.8pt;height:36pt;z-index:-4;visibility:visible;mso-position-horizontal-relative:text;mso-position-vertical-relative:text">
+        <v:shape id="_x0000_s1025" type="#_x0000_t75" alt="" style="position:absolute;margin-left:376.7pt;margin-top:726.45pt;width:164.8pt;height:36pt;z-index:-4;visibility:visible;mso-wrap-edited:f;mso-width-percent:0;mso-height-percent:0;mso-position-horizontal-relative:text;mso-position-vertical-relative:text;mso-width-percent:0;mso-height-percent:0">
           <v:imagedata r:id="rId2" o:title=""/>
         </v:shape>
       </w:pict>
@@ -1805,7 +1805,7 @@
     <w:rPrDefault>
       <w:rPr>
         <w:rFonts w:ascii="Times New Roman" w:eastAsia="Times New Roman" w:hAnsi="Times New Roman" w:cs="Times New Roman"/>
-        <w:lang w:val="en-US" w:eastAsia="en-US" w:bidi="ar-SA"/>
+        <w:lang w:val="en-US" w:eastAsia="ko-KR" w:bidi="ar-SA"/>
       </w:rPr>
     </w:rPrDefault>
     <w:pPrDefault/>
@@ -2097,6 +2097,7 @@
     <w:rPr>
       <w:sz w:val="24"/>
       <w:szCs w:val="24"/>
+      <w:lang w:eastAsia="en-US"/>
     </w:rPr>
   </w:style>
   <w:style w:type="paragraph" w:styleId="Heading1">

</xml_diff>

<commit_message>
Get whole upload flow working + add confidence percentages to the output reports.
</commit_message>
<xml_diff>
--- a/photoExhibitionTemplate2.docx
+++ b/photoExhibitionTemplate2.docx
@@ -374,6 +374,22 @@
                 <w:szCs w:val="22"/>
               </w:rPr>
             </w:pPr>
+            <w:r>
+              <w:rPr>
+                <w:rFonts w:ascii="Calibri" w:eastAsia="Calibri" w:hAnsi="Calibri"/>
+                <w:sz w:val="22"/>
+                <w:szCs w:val="22"/>
+              </w:rPr>
+              <w:t>{{ item.confidence }}</w:t>
+            </w:r>
+            <w:r>
+              <w:rPr>
+                <w:rFonts w:ascii="Calibri" w:eastAsia="Calibri" w:hAnsi="Calibri"/>
+                <w:sz w:val="22"/>
+                <w:szCs w:val="22"/>
+              </w:rPr>
+              <w:t>%</w:t>
+            </w:r>
           </w:p>
         </w:tc>
         <w:tc>

</xml_diff>